<commit_message>
Finished Q.8 in HW1
</commit_message>
<xml_diff>
--- a/ECE5484-Fundamentals of Computer Systems/Homeworks/1/Ahmed_Gasser_HW1.docx
+++ b/ECE5484-Fundamentals of Computer Systems/Homeworks/1/Ahmed_Gasser_HW1.docx
@@ -507,12 +507,16 @@
       </w:r>
     </w:p>
     <w:p>
+      <w:pPr>
+        <w:pStyle w:val="NoSpacing"/>
+      </w:pPr>
       <w:r>
         <w:t>Integer part:</w:t>
       </w:r>
     </w:p>
     <w:p>
       <w:pPr>
+        <w:pStyle w:val="NoSpacing"/>
         <w:ind w:left="720"/>
       </w:pPr>
       <w:r>
@@ -534,6 +538,7 @@
     </w:p>
     <w:p>
       <w:pPr>
+        <w:pStyle w:val="NoSpacing"/>
         <w:ind w:left="720"/>
         <w:rPr>
           <w:rFonts w:cstheme="minorHAnsi"/>
@@ -564,6 +569,7 @@
     </w:p>
     <w:p>
       <w:pPr>
+        <w:pStyle w:val="NoSpacing"/>
         <w:ind w:left="720"/>
         <w:rPr>
           <w:rFonts w:cstheme="minorHAnsi"/>
@@ -591,6 +597,7 @@
     </w:p>
     <w:p>
       <w:pPr>
+        <w:pStyle w:val="NoSpacing"/>
         <w:ind w:left="720"/>
         <w:rPr>
           <w:rFonts w:cstheme="minorHAnsi"/>
@@ -618,6 +625,7 @@
     </w:p>
     <w:p>
       <w:pPr>
+        <w:pStyle w:val="NoSpacing"/>
         <w:ind w:left="720"/>
         <w:rPr>
           <w:rFonts w:cstheme="minorHAnsi"/>
@@ -645,117 +653,72 @@
     </w:p>
     <w:p>
       <w:pPr>
-        <w:rPr>
-          <w:rFonts w:cstheme="minorHAnsi"/>
-        </w:rPr>
-      </w:pPr>
-      <w:r>
-        <w:rPr>
-          <w:rFonts w:cstheme="minorHAnsi"/>
-        </w:rPr>
+        <w:pStyle w:val="NoSpacing"/>
+      </w:pPr>
+      <w:r>
         <w:t>Fraction part:</w:t>
       </w:r>
     </w:p>
     <w:p>
       <w:pPr>
-        <w:rPr>
-          <w:rFonts w:cstheme="minorHAnsi"/>
-        </w:rPr>
-      </w:pPr>
-      <w:r>
-        <w:rPr>
-          <w:rFonts w:cstheme="minorHAnsi"/>
-        </w:rPr>
+        <w:pStyle w:val="NoSpacing"/>
+      </w:pPr>
+      <w:r>
         <w:tab/>
         <w:t>0.3125x2=0.625 integer 0</w:t>
       </w:r>
     </w:p>
     <w:p>
       <w:pPr>
-        <w:rPr>
-          <w:rFonts w:cstheme="minorHAnsi"/>
-        </w:rPr>
-      </w:pPr>
-      <w:r>
-        <w:rPr>
-          <w:rFonts w:cstheme="minorHAnsi"/>
-        </w:rPr>
+        <w:pStyle w:val="NoSpacing"/>
+      </w:pPr>
+      <w:r>
         <w:tab/>
         <w:t>0.625x2=</w:t>
       </w:r>
       <w:r>
-        <w:rPr>
-          <w:rFonts w:cstheme="minorHAnsi"/>
-        </w:rPr>
         <w:t>1.25</w:t>
       </w:r>
       <w:r>
-        <w:rPr>
-          <w:rFonts w:cstheme="minorHAnsi"/>
-        </w:rPr>
         <w:tab/>
         <w:t>integer 1</w:t>
       </w:r>
     </w:p>
     <w:p>
       <w:pPr>
-        <w:rPr>
-          <w:rFonts w:cstheme="minorHAnsi"/>
-        </w:rPr>
-      </w:pPr>
-      <w:r>
-        <w:rPr>
-          <w:rFonts w:cstheme="minorHAnsi"/>
-        </w:rPr>
+        <w:pStyle w:val="NoSpacing"/>
+      </w:pPr>
+      <w:r>
         <w:tab/>
         <w:t>0.25x2=0.5</w:t>
       </w:r>
       <w:r>
-        <w:rPr>
-          <w:rFonts w:cstheme="minorHAnsi"/>
-        </w:rPr>
         <w:tab/>
         <w:t>integer 0</w:t>
       </w:r>
     </w:p>
     <w:p>
       <w:pPr>
-        <w:rPr>
-          <w:rFonts w:cstheme="minorHAnsi"/>
-        </w:rPr>
-      </w:pPr>
-      <w:r>
-        <w:rPr>
-          <w:rFonts w:cstheme="minorHAnsi"/>
-        </w:rPr>
+        <w:pStyle w:val="NoSpacing"/>
+      </w:pPr>
+      <w:r>
         <w:tab/>
         <w:t>0.5x2=1.0</w:t>
       </w:r>
       <w:r>
-        <w:rPr>
-          <w:rFonts w:cstheme="minorHAnsi"/>
-        </w:rPr>
         <w:tab/>
         <w:t>integer 1</w:t>
       </w:r>
     </w:p>
     <w:p>
       <w:pPr>
-        <w:rPr>
-          <w:rFonts w:cstheme="minorHAnsi"/>
-        </w:rPr>
-      </w:pPr>
-      <w:r>
-        <w:rPr>
-          <w:rFonts w:cstheme="minorHAnsi"/>
-        </w:rPr>
+        <w:pStyle w:val="NoSpacing"/>
+      </w:pPr>
+      <w:r>
         <w:tab/>
         <w:t>0.0x2=0.0</w:t>
       </w:r>
       <w:r>
-        <w:rPr>
-          <w:rFonts w:cstheme="minorHAnsi"/>
-        </w:rPr>
         <w:tab/>
         <w:t>integer 0 stop</w:t>
       </w:r>
@@ -818,11 +781,18 @@
       </w:r>
     </w:p>
     <w:p>
+      <w:pPr>
+        <w:pStyle w:val="NoSpacing"/>
+      </w:pPr>
       <w:r>
         <w:t>Integer part:</w:t>
       </w:r>
     </w:p>
     <w:p>
+      <w:pPr>
+        <w:pStyle w:val="NoSpacing"/>
+        <w:ind w:left="720"/>
+      </w:pPr>
       <w:r>
         <w:t>127÷2=</w:t>
       </w:r>
@@ -841,6 +811,10 @@
       </w:r>
     </w:p>
     <w:p>
+      <w:pPr>
+        <w:pStyle w:val="NoSpacing"/>
+        <w:ind w:left="720"/>
+      </w:pPr>
       <w:r>
         <w:t>63</w:t>
       </w:r>
@@ -862,6 +836,10 @@
       </w:r>
     </w:p>
     <w:p>
+      <w:pPr>
+        <w:pStyle w:val="NoSpacing"/>
+        <w:ind w:left="720"/>
+      </w:pPr>
       <w:r>
         <w:t>31</w:t>
       </w:r>
@@ -883,6 +861,10 @@
       </w:r>
     </w:p>
     <w:p>
+      <w:pPr>
+        <w:pStyle w:val="NoSpacing"/>
+        <w:ind w:left="720"/>
+      </w:pPr>
       <w:r>
         <w:t>15</w:t>
       </w:r>
@@ -907,6 +889,10 @@
       </w:r>
     </w:p>
     <w:p>
+      <w:pPr>
+        <w:pStyle w:val="NoSpacing"/>
+        <w:ind w:left="720"/>
+      </w:pPr>
       <w:r>
         <w:t>7</w:t>
       </w:r>
@@ -931,6 +917,10 @@
       </w:r>
     </w:p>
     <w:p>
+      <w:pPr>
+        <w:pStyle w:val="NoSpacing"/>
+        <w:ind w:left="720"/>
+      </w:pPr>
       <w:r>
         <w:t>3÷2=1</w:t>
       </w:r>
@@ -946,6 +936,10 @@
       </w:r>
     </w:p>
     <w:p>
+      <w:pPr>
+        <w:pStyle w:val="NoSpacing"/>
+        <w:ind w:left="720"/>
+      </w:pPr>
       <w:r>
         <w:t>1÷2=0</w:t>
       </w:r>
@@ -997,42 +991,6 @@
         </w:rPr>
         <w:t>2</w:t>
       </w:r>
-    </w:p>
-    <w:p>
-      <w:pPr>
-        <w:pStyle w:val="ListParagraph"/>
-        <w:ind w:left="1440"/>
-      </w:pPr>
-    </w:p>
-    <w:p>
-      <w:pPr>
-        <w:pStyle w:val="ListParagraph"/>
-        <w:ind w:left="1440"/>
-      </w:pPr>
-    </w:p>
-    <w:p>
-      <w:pPr>
-        <w:pStyle w:val="ListParagraph"/>
-        <w:ind w:left="1440"/>
-      </w:pPr>
-    </w:p>
-    <w:p>
-      <w:pPr>
-        <w:pStyle w:val="ListParagraph"/>
-        <w:ind w:left="1440"/>
-      </w:pPr>
-    </w:p>
-    <w:p>
-      <w:pPr>
-        <w:pStyle w:val="ListParagraph"/>
-        <w:ind w:left="1440"/>
-      </w:pPr>
-    </w:p>
-    <w:p>
-      <w:pPr>
-        <w:pStyle w:val="ListParagraph"/>
-        <w:ind w:left="1440"/>
-      </w:pPr>
     </w:p>
     <w:p>
       <w:pPr>
@@ -1043,16 +1001,22 @@
         </w:numPr>
       </w:pPr>
       <w:r>
-        <w:lastRenderedPageBreak/>
         <w:t xml:space="preserve">128.0 </w:t>
       </w:r>
     </w:p>
     <w:p>
+      <w:pPr>
+        <w:pStyle w:val="NoSpacing"/>
+      </w:pPr>
       <w:r>
         <w:t>Integer part:</w:t>
       </w:r>
     </w:p>
     <w:p>
+      <w:pPr>
+        <w:pStyle w:val="NoSpacing"/>
+        <w:ind w:left="720"/>
+      </w:pPr>
       <w:r>
         <w:t>128</w:t>
       </w:r>
@@ -1071,6 +1035,10 @@
       </w:r>
     </w:p>
     <w:p>
+      <w:pPr>
+        <w:pStyle w:val="NoSpacing"/>
+        <w:ind w:left="720"/>
+      </w:pPr>
       <w:r>
         <w:t>64</w:t>
       </w:r>
@@ -1089,6 +1057,10 @@
       </w:r>
     </w:p>
     <w:p>
+      <w:pPr>
+        <w:pStyle w:val="NoSpacing"/>
+        <w:ind w:left="720"/>
+      </w:pPr>
       <w:r>
         <w:t>32</w:t>
       </w:r>
@@ -1107,6 +1079,10 @@
       </w:r>
     </w:p>
     <w:p>
+      <w:pPr>
+        <w:pStyle w:val="NoSpacing"/>
+        <w:ind w:left="720"/>
+      </w:pPr>
       <w:r>
         <w:t>16</w:t>
       </w:r>
@@ -1128,6 +1104,10 @@
       </w:r>
     </w:p>
     <w:p>
+      <w:pPr>
+        <w:pStyle w:val="NoSpacing"/>
+        <w:ind w:left="720"/>
+      </w:pPr>
       <w:r>
         <w:t>8</w:t>
       </w:r>
@@ -1149,6 +1129,10 @@
       </w:r>
     </w:p>
     <w:p>
+      <w:pPr>
+        <w:pStyle w:val="NoSpacing"/>
+        <w:ind w:left="720"/>
+      </w:pPr>
       <w:r>
         <w:t>4÷2=2</w:t>
       </w:r>
@@ -1161,6 +1145,10 @@
       </w:r>
     </w:p>
     <w:p>
+      <w:pPr>
+        <w:pStyle w:val="NoSpacing"/>
+        <w:ind w:left="720"/>
+      </w:pPr>
       <w:r>
         <w:t>2÷2=1</w:t>
       </w:r>
@@ -1173,6 +1161,10 @@
       </w:r>
     </w:p>
     <w:p>
+      <w:pPr>
+        <w:pStyle w:val="NoSpacing"/>
+        <w:ind w:left="720"/>
+      </w:pPr>
       <w:r>
         <w:t>1÷2=0</w:t>
       </w:r>
@@ -1184,7 +1176,6 @@
         <w:t>remainder 1</w:t>
       </w:r>
     </w:p>
-    <w:p/>
     <w:p>
       <w:pPr>
         <w:pBdr>
@@ -1210,8 +1201,57 @@
         <w:rPr>
           <w:highlight w:val="yellow"/>
         </w:rPr>
-        <w:t>)2</w:t>
-      </w:r>
+        <w:t>)</w:t>
+      </w:r>
+      <w:r>
+        <w:rPr>
+          <w:highlight w:val="yellow"/>
+          <w:vertAlign w:val="subscript"/>
+        </w:rPr>
+        <w:t>2</w:t>
+      </w:r>
+    </w:p>
+    <w:p>
+      <w:pPr>
+        <w:pStyle w:val="ListParagraph"/>
+        <w:ind w:left="1440"/>
+      </w:pPr>
+    </w:p>
+    <w:p>
+      <w:pPr>
+        <w:pStyle w:val="ListParagraph"/>
+        <w:ind w:left="1440"/>
+      </w:pPr>
+    </w:p>
+    <w:p>
+      <w:pPr>
+        <w:pStyle w:val="ListParagraph"/>
+        <w:ind w:left="1440"/>
+      </w:pPr>
+    </w:p>
+    <w:p>
+      <w:pPr>
+        <w:pStyle w:val="ListParagraph"/>
+        <w:ind w:left="1440"/>
+      </w:pPr>
+    </w:p>
+    <w:p>
+      <w:pPr>
+        <w:pStyle w:val="ListParagraph"/>
+        <w:ind w:left="1440"/>
+      </w:pPr>
+    </w:p>
+    <w:p>
+      <w:pPr>
+        <w:pStyle w:val="ListParagraph"/>
+        <w:ind w:left="1440"/>
+      </w:pPr>
+    </w:p>
+    <w:p>
+      <w:pPr>
+        <w:pStyle w:val="ListParagraph"/>
+        <w:ind w:left="1440"/>
+      </w:pPr>
     </w:p>
     <w:p>
       <w:pPr>
@@ -1222,16 +1262,21 @@
         </w:numPr>
       </w:pPr>
       <w:r>
+        <w:lastRenderedPageBreak/>
         <w:t xml:space="preserve">132.5625 </w:t>
       </w:r>
     </w:p>
     <w:p>
+      <w:pPr>
+        <w:pStyle w:val="NoSpacing"/>
+      </w:pPr>
       <w:r>
         <w:t>Integer part:</w:t>
       </w:r>
     </w:p>
     <w:p>
       <w:pPr>
+        <w:pStyle w:val="NoSpacing"/>
         <w:ind w:left="720"/>
       </w:pPr>
       <w:r>
@@ -1253,6 +1298,7 @@
     </w:p>
     <w:p>
       <w:pPr>
+        <w:pStyle w:val="NoSpacing"/>
         <w:ind w:left="720"/>
       </w:pPr>
       <w:r>
@@ -1274,6 +1320,7 @@
     </w:p>
     <w:p>
       <w:pPr>
+        <w:pStyle w:val="NoSpacing"/>
         <w:ind w:left="720"/>
       </w:pPr>
       <w:r>
@@ -1295,6 +1342,7 @@
     </w:p>
     <w:p>
       <w:pPr>
+        <w:pStyle w:val="NoSpacing"/>
         <w:ind w:left="720"/>
       </w:pPr>
       <w:r>
@@ -1319,6 +1367,7 @@
     </w:p>
     <w:p>
       <w:pPr>
+        <w:pStyle w:val="NoSpacing"/>
         <w:ind w:left="720"/>
       </w:pPr>
       <w:r>
@@ -1343,6 +1392,7 @@
     </w:p>
     <w:p>
       <w:pPr>
+        <w:pStyle w:val="NoSpacing"/>
         <w:ind w:left="720"/>
       </w:pPr>
       <w:r>
@@ -1358,6 +1408,7 @@
     </w:p>
     <w:p>
       <w:pPr>
+        <w:pStyle w:val="NoSpacing"/>
         <w:ind w:left="720"/>
       </w:pPr>
       <w:r>
@@ -1373,6 +1424,7 @@
     </w:p>
     <w:p>
       <w:pPr>
+        <w:pStyle w:val="NoSpacing"/>
         <w:ind w:left="720"/>
       </w:pPr>
       <w:r>
@@ -1390,11 +1442,17 @@
       </w:r>
     </w:p>
     <w:p>
+      <w:pPr>
+        <w:pStyle w:val="NoSpacing"/>
+      </w:pPr>
       <w:r>
         <w:t>Fraction part:</w:t>
       </w:r>
     </w:p>
     <w:p>
+      <w:pPr>
+        <w:pStyle w:val="NoSpacing"/>
+      </w:pPr>
       <w:r>
         <w:tab/>
       </w:r>
@@ -1415,6 +1473,9 @@
       </w:r>
     </w:p>
     <w:p>
+      <w:pPr>
+        <w:pStyle w:val="NoSpacing"/>
+      </w:pPr>
       <w:r>
         <w:tab/>
       </w:r>
@@ -1438,6 +1499,9 @@
       </w:r>
     </w:p>
     <w:p>
+      <w:pPr>
+        <w:pStyle w:val="NoSpacing"/>
+      </w:pPr>
       <w:r>
         <w:tab/>
       </w:r>
@@ -1459,6 +1523,9 @@
       </w:r>
     </w:p>
     <w:p>
+      <w:pPr>
+        <w:pStyle w:val="NoSpacing"/>
+      </w:pPr>
       <w:r>
         <w:tab/>
       </w:r>
@@ -1483,6 +1550,9 @@
       </w:r>
     </w:p>
     <w:p>
+      <w:pPr>
+        <w:pStyle w:val="NoSpacing"/>
+      </w:pPr>
       <w:r>
         <w:tab/>
         <w:t>0.0x2=0.0</w:t>
@@ -1541,7 +1611,14 @@
         <w:rPr>
           <w:highlight w:val="yellow"/>
         </w:rPr>
-        <w:t>)2</w:t>
+        <w:t>)</w:t>
+      </w:r>
+      <w:r>
+        <w:rPr>
+          <w:highlight w:val="yellow"/>
+          <w:vertAlign w:val="subscript"/>
+        </w:rPr>
+        <w:t>2</w:t>
       </w:r>
     </w:p>
     <w:p>
@@ -1553,17 +1630,20 @@
         </w:numPr>
       </w:pPr>
       <w:r>
-        <w:lastRenderedPageBreak/>
         <w:t>13.2</w:t>
       </w:r>
     </w:p>
     <w:p>
+      <w:pPr>
+        <w:pStyle w:val="NoSpacing"/>
+      </w:pPr>
       <w:r>
         <w:t>Integer part:</w:t>
       </w:r>
     </w:p>
     <w:p>
       <w:pPr>
+        <w:pStyle w:val="NoSpacing"/>
         <w:ind w:left="720"/>
       </w:pPr>
       <w:r>
@@ -1590,6 +1670,7 @@
     </w:p>
     <w:p>
       <w:pPr>
+        <w:pStyle w:val="NoSpacing"/>
         <w:ind w:left="720"/>
       </w:pPr>
       <w:r>
@@ -1614,6 +1695,7 @@
     </w:p>
     <w:p>
       <w:pPr>
+        <w:pStyle w:val="NoSpacing"/>
         <w:ind w:left="720"/>
       </w:pPr>
       <w:r>
@@ -1638,6 +1720,7 @@
     </w:p>
     <w:p>
       <w:pPr>
+        <w:pStyle w:val="NoSpacing"/>
         <w:ind w:left="720"/>
       </w:pPr>
       <w:r>
@@ -1661,11 +1744,17 @@
       </w:r>
     </w:p>
     <w:p>
+      <w:pPr>
+        <w:pStyle w:val="NoSpacing"/>
+      </w:pPr>
       <w:r>
         <w:t>Fraction part:</w:t>
       </w:r>
     </w:p>
     <w:p>
+      <w:pPr>
+        <w:pStyle w:val="NoSpacing"/>
+      </w:pPr>
       <w:r>
         <w:tab/>
       </w:r>
@@ -1689,6 +1778,9 @@
       </w:r>
     </w:p>
     <w:p>
+      <w:pPr>
+        <w:pStyle w:val="NoSpacing"/>
+      </w:pPr>
       <w:r>
         <w:tab/>
       </w:r>
@@ -1712,6 +1804,9 @@
       </w:r>
     </w:p>
     <w:p>
+      <w:pPr>
+        <w:pStyle w:val="NoSpacing"/>
+      </w:pPr>
       <w:r>
         <w:tab/>
       </w:r>
@@ -1739,6 +1834,9 @@
       </w:r>
     </w:p>
     <w:p>
+      <w:pPr>
+        <w:pStyle w:val="NoSpacing"/>
+      </w:pPr>
       <w:r>
         <w:tab/>
       </w:r>
@@ -1760,6 +1858,9 @@
       </w:r>
     </w:p>
     <w:p>
+      <w:pPr>
+        <w:pStyle w:val="NoSpacing"/>
+      </w:pPr>
       <w:r>
         <w:tab/>
         <w:t>0.</w:t>
@@ -1777,10 +1878,16 @@
         <w:tab/>
       </w:r>
       <w:r>
-        <w:t>integer 0</w:t>
-      </w:r>
-    </w:p>
-    <w:p>
+        <w:t>inte</w:t>
+      </w:r>
+      <w:r>
+        <w:t>ger 0</w:t>
+      </w:r>
+    </w:p>
+    <w:p>
+      <w:pPr>
+        <w:pStyle w:val="NoSpacing"/>
+      </w:pPr>
       <w:r>
         <w:tab/>
         <w:t>……</w:t>
@@ -2871,6 +2978,11 @@
       </w:pPr>
     </w:p>
     <w:p>
+      <w:r>
+        <w:br w:type="page"/>
+      </w:r>
+    </w:p>
+    <w:p>
       <w:pPr>
         <w:pStyle w:val="ListParagraph"/>
         <w:numPr>
@@ -2879,6 +2991,7 @@
         </w:numPr>
       </w:pPr>
       <w:r>
+        <w:lastRenderedPageBreak/>
         <w:t>Represent each of the following decimal numbers in binary using 8-bit signed magnitude, one’s complement, two’s complement, and excess-127 representations:</w:t>
       </w:r>
     </w:p>
@@ -3089,6 +3202,46 @@
         <w:pStyle w:val="ListParagraph"/>
         <w:ind w:left="2160"/>
       </w:pPr>
+      <w:r>
+        <w:t xml:space="preserve">Since it is a positive number, </w:t>
+      </w:r>
+      <w:r>
+        <w:t xml:space="preserve">the result is same </w:t>
+      </w:r>
+      <w:r>
+        <w:t>as the signed magnitude</w:t>
+      </w:r>
+    </w:p>
+    <w:p>
+      <w:pPr>
+        <w:pStyle w:val="ListParagraph"/>
+        <w:ind w:left="2160"/>
+        <w:rPr>
+          <w:vertAlign w:val="subscript"/>
+        </w:rPr>
+      </w:pPr>
+      <w:r>
+        <w:t xml:space="preserve">representation = </w:t>
+      </w:r>
+      <w:r>
+        <w:rPr>
+          <w:highlight w:val="yellow"/>
+        </w:rPr>
+        <w:t>(00100011)</w:t>
+      </w:r>
+      <w:r>
+        <w:rPr>
+          <w:highlight w:val="yellow"/>
+          <w:vertAlign w:val="subscript"/>
+        </w:rPr>
+        <w:t>2</w:t>
+      </w:r>
+    </w:p>
+    <w:p>
+      <w:pPr>
+        <w:pStyle w:val="ListParagraph"/>
+        <w:ind w:left="2160"/>
+      </w:pPr>
     </w:p>
     <w:p>
       <w:pPr>
@@ -3105,7 +3258,6 @@
         </w:numPr>
       </w:pPr>
       <w:r>
-        <w:lastRenderedPageBreak/>
         <w:t>two’s complement</w:t>
       </w:r>
       <w:r>
@@ -3118,7 +3270,16 @@
         <w:ind w:left="2160"/>
       </w:pPr>
       <w:r>
-        <w:t>Since it is a positive number, this is the same as the signed magnitude</w:t>
+        <w:t>Since it is a positive number</w:t>
+      </w:r>
+      <w:r>
+        <w:t>, the result is same</w:t>
+      </w:r>
+      <w:r>
+        <w:t xml:space="preserve"> </w:t>
+      </w:r>
+      <w:r>
+        <w:t>as the signed magnitude</w:t>
       </w:r>
     </w:p>
     <w:p>
@@ -3181,6 +3342,209 @@
         <w:pStyle w:val="ListParagraph"/>
         <w:ind w:left="2160"/>
       </w:pPr>
+      <w:r>
+        <w:t>35+127=162</w:t>
+      </w:r>
+    </w:p>
+    <w:p>
+      <w:pPr>
+        <w:pStyle w:val="ListParagraph"/>
+        <w:ind w:left="2160"/>
+      </w:pPr>
+      <w:r>
+        <w:t>162</w:t>
+      </w:r>
+      <w:r>
+        <w:t>÷</w:t>
+      </w:r>
+      <w:r>
+        <w:t>2=81</w:t>
+      </w:r>
+      <w:r>
+        <w:tab/>
+        <w:t>remainder 0</w:t>
+      </w:r>
+    </w:p>
+    <w:p>
+      <w:pPr>
+        <w:pStyle w:val="ListParagraph"/>
+        <w:ind w:left="2160"/>
+      </w:pPr>
+      <w:r>
+        <w:t>81</w:t>
+      </w:r>
+      <w:r>
+        <w:t>÷</w:t>
+      </w:r>
+      <w:r>
+        <w:t>2=40</w:t>
+      </w:r>
+      <w:r>
+        <w:tab/>
+        <w:t>remainder 1</w:t>
+      </w:r>
+    </w:p>
+    <w:p>
+      <w:pPr>
+        <w:pStyle w:val="ListParagraph"/>
+        <w:ind w:left="2160"/>
+      </w:pPr>
+      <w:r>
+        <w:t>40</w:t>
+      </w:r>
+      <w:r>
+        <w:t>÷</w:t>
+      </w:r>
+      <w:r>
+        <w:t>2=20</w:t>
+      </w:r>
+      <w:r>
+        <w:tab/>
+        <w:t>remainder 0</w:t>
+      </w:r>
+    </w:p>
+    <w:p>
+      <w:pPr>
+        <w:pStyle w:val="ListParagraph"/>
+        <w:ind w:left="2160"/>
+      </w:pPr>
+      <w:r>
+        <w:t>20</w:t>
+      </w:r>
+      <w:r>
+        <w:t>÷</w:t>
+      </w:r>
+      <w:r>
+        <w:t>2=10</w:t>
+      </w:r>
+      <w:r>
+        <w:tab/>
+        <w:t>remainder 0</w:t>
+      </w:r>
+    </w:p>
+    <w:p>
+      <w:pPr>
+        <w:pStyle w:val="ListParagraph"/>
+        <w:ind w:left="2160"/>
+      </w:pPr>
+      <w:r>
+        <w:t>10</w:t>
+      </w:r>
+      <w:r>
+        <w:t>÷</w:t>
+      </w:r>
+      <w:r>
+        <w:t>2=5</w:t>
+      </w:r>
+      <w:r>
+        <w:tab/>
+      </w:r>
+      <w:r>
+        <w:tab/>
+        <w:t>remainder 0</w:t>
+      </w:r>
+    </w:p>
+    <w:p>
+      <w:pPr>
+        <w:pStyle w:val="ListParagraph"/>
+        <w:ind w:left="2160"/>
+      </w:pPr>
+      <w:r>
+        <w:t>5</w:t>
+      </w:r>
+      <w:r>
+        <w:t>÷</w:t>
+      </w:r>
+      <w:r>
+        <w:t>2=2</w:t>
+      </w:r>
+      <w:r>
+        <w:tab/>
+      </w:r>
+      <w:r>
+        <w:tab/>
+        <w:t>remainder 1</w:t>
+      </w:r>
+    </w:p>
+    <w:p>
+      <w:pPr>
+        <w:pStyle w:val="ListParagraph"/>
+        <w:ind w:left="2160"/>
+      </w:pPr>
+      <w:r>
+        <w:t>2</w:t>
+      </w:r>
+      <w:r>
+        <w:t>÷</w:t>
+      </w:r>
+      <w:r>
+        <w:t>2=1</w:t>
+      </w:r>
+      <w:r>
+        <w:tab/>
+      </w:r>
+      <w:r>
+        <w:tab/>
+        <w:t>remainder 0</w:t>
+      </w:r>
+    </w:p>
+    <w:p>
+      <w:pPr>
+        <w:pStyle w:val="ListParagraph"/>
+        <w:ind w:left="2160"/>
+      </w:pPr>
+      <w:r>
+        <w:t>1</w:t>
+      </w:r>
+      <w:r>
+        <w:t>÷</w:t>
+      </w:r>
+      <w:r>
+        <w:t>2=0</w:t>
+      </w:r>
+      <w:r>
+        <w:tab/>
+      </w:r>
+      <w:r>
+        <w:tab/>
+        <w:t>remainder 1</w:t>
+      </w:r>
+      <w:r>
+        <w:t xml:space="preserve"> stop</w:t>
+      </w:r>
+    </w:p>
+    <w:p>
+      <w:pPr>
+        <w:pStyle w:val="ListParagraph"/>
+        <w:pBdr>
+          <w:bottom w:val="single" w:sz="4" w:space="1" w:color="auto"/>
+        </w:pBdr>
+        <w:ind w:left="2160"/>
+        <w:rPr>
+          <w:vertAlign w:val="subscript"/>
+        </w:rPr>
+      </w:pPr>
+      <w:r>
+        <w:t xml:space="preserve">Therefore = </w:t>
+      </w:r>
+      <w:r>
+        <w:rPr>
+          <w:highlight w:val="yellow"/>
+        </w:rPr>
+        <w:t>(10100010)</w:t>
+      </w:r>
+      <w:r>
+        <w:rPr>
+          <w:highlight w:val="yellow"/>
+          <w:vertAlign w:val="subscript"/>
+        </w:rPr>
+        <w:t>2</w:t>
+      </w:r>
+    </w:p>
+    <w:p>
+      <w:r>
+        <w:br w:type="page"/>
+      </w:r>
     </w:p>
     <w:p>
       <w:pPr>
@@ -3191,6 +3555,7 @@
         </w:numPr>
       </w:pPr>
       <w:r>
+        <w:lastRenderedPageBreak/>
         <w:t>-35</w:t>
       </w:r>
     </w:p>
@@ -3218,7 +3583,23 @@
         </w:rPr>
       </w:pPr>
       <w:r>
-        <w:t xml:space="preserve">Same as previous question (8.a) but replace the first bit to be 1 to represent the -ve sign instead of 0 (+ve), so the answer will be </w:t>
+        <w:t>Same as previous question (8.a) but replace the first bit to be 1 to represent the -</w:t>
+      </w:r>
+      <w:proofErr w:type="spellStart"/>
+      <w:r>
+        <w:t>ve</w:t>
+      </w:r>
+      <w:proofErr w:type="spellEnd"/>
+      <w:r>
+        <w:t xml:space="preserve"> sign instead of 0 (+</w:t>
+      </w:r>
+      <w:proofErr w:type="spellStart"/>
+      <w:r>
+        <w:t>ve</w:t>
+      </w:r>
+      <w:proofErr w:type="spellEnd"/>
+      <w:r>
+        <w:t xml:space="preserve">), so the answer will be </w:t>
       </w:r>
       <w:r>
         <w:rPr>
@@ -3266,6 +3647,40 @@
       <w:r>
         <w:t>:</w:t>
       </w:r>
+      <w:r>
+        <w:t xml:space="preserve"> after bit inversion = </w:t>
+      </w:r>
+      <w:r>
+        <w:rPr>
+          <w:highlight w:val="yellow"/>
+        </w:rPr>
+        <w:t>(</w:t>
+      </w:r>
+      <w:r>
+        <w:rPr>
+          <w:highlight w:val="yellow"/>
+        </w:rPr>
+        <w:t>1</w:t>
+      </w:r>
+      <w:r>
+        <w:rPr>
+          <w:highlight w:val="yellow"/>
+        </w:rPr>
+        <w:t>1011100)</w:t>
+      </w:r>
+      <w:r>
+        <w:rPr>
+          <w:highlight w:val="yellow"/>
+          <w:vertAlign w:val="subscript"/>
+        </w:rPr>
+        <w:t>2</w:t>
+      </w:r>
+    </w:p>
+    <w:p>
+      <w:pPr>
+        <w:pStyle w:val="ListParagraph"/>
+        <w:ind w:left="2160"/>
+      </w:pPr>
     </w:p>
     <w:p>
       <w:pPr>
@@ -3298,7 +3713,8 @@
     </w:p>
     <w:p>
       <w:pPr>
-        <w:ind w:left="1440" w:firstLine="720"/>
+        <w:pStyle w:val="NoSpacing"/>
+        <w:ind w:left="2160"/>
       </w:pPr>
       <w:r>
         <w:t xml:space="preserve">  11011100</w:t>
@@ -3306,7 +3722,8 @@
     </w:p>
     <w:p>
       <w:pPr>
-        <w:ind w:left="1440" w:firstLine="720"/>
+        <w:pStyle w:val="NoSpacing"/>
+        <w:ind w:left="2160"/>
       </w:pPr>
       <w:r>
         <w:t>+00000001</w:t>
@@ -3314,11 +3731,18 @@
     </w:p>
     <w:p>
       <w:pPr>
-        <w:ind w:left="1440" w:firstLine="720"/>
+        <w:pStyle w:val="NoSpacing"/>
+        <w:ind w:left="2160"/>
       </w:pPr>
       <w:r>
         <w:t>=11011101 (no carry)</w:t>
       </w:r>
+    </w:p>
+    <w:p>
+      <w:pPr>
+        <w:pStyle w:val="NoSpacing"/>
+        <w:ind w:left="2160"/>
+      </w:pPr>
     </w:p>
     <w:p>
       <w:pPr>
@@ -3368,8 +3792,189 @@
     <w:p>
       <w:pPr>
         <w:pStyle w:val="ListParagraph"/>
-        <w:ind w:left="1440"/>
-      </w:pPr>
+        <w:ind w:left="2160"/>
+      </w:pPr>
+      <w:r>
+        <w:t>-35+127=92</w:t>
+      </w:r>
+    </w:p>
+    <w:p>
+      <w:pPr>
+        <w:pStyle w:val="ListParagraph"/>
+        <w:ind w:left="2160"/>
+      </w:pPr>
+      <w:r>
+        <w:t>92</w:t>
+      </w:r>
+      <w:r>
+        <w:t>÷</w:t>
+      </w:r>
+      <w:r>
+        <w:t>2=46</w:t>
+      </w:r>
+      <w:r>
+        <w:tab/>
+        <w:t>remainder 0</w:t>
+      </w:r>
+    </w:p>
+    <w:p>
+      <w:pPr>
+        <w:pStyle w:val="ListParagraph"/>
+        <w:ind w:left="2160"/>
+      </w:pPr>
+      <w:r>
+        <w:t>46</w:t>
+      </w:r>
+      <w:r>
+        <w:t>÷</w:t>
+      </w:r>
+      <w:r>
+        <w:t>2=23</w:t>
+      </w:r>
+      <w:r>
+        <w:tab/>
+        <w:t>remainder 0</w:t>
+      </w:r>
+    </w:p>
+    <w:p>
+      <w:pPr>
+        <w:pStyle w:val="ListParagraph"/>
+        <w:ind w:left="2160"/>
+      </w:pPr>
+      <w:r>
+        <w:t>23</w:t>
+      </w:r>
+      <w:r>
+        <w:t>÷</w:t>
+      </w:r>
+      <w:r>
+        <w:t>2=11</w:t>
+      </w:r>
+      <w:r>
+        <w:tab/>
+        <w:t>remainder 1</w:t>
+      </w:r>
+    </w:p>
+    <w:p>
+      <w:pPr>
+        <w:pStyle w:val="ListParagraph"/>
+        <w:ind w:left="2160"/>
+      </w:pPr>
+      <w:r>
+        <w:t>11</w:t>
+      </w:r>
+      <w:r>
+        <w:t>÷</w:t>
+      </w:r>
+      <w:r>
+        <w:t>2=5</w:t>
+      </w:r>
+      <w:r>
+        <w:tab/>
+      </w:r>
+      <w:r>
+        <w:tab/>
+        <w:t>remainder 1</w:t>
+      </w:r>
+    </w:p>
+    <w:p>
+      <w:pPr>
+        <w:pStyle w:val="ListParagraph"/>
+        <w:ind w:left="2160"/>
+      </w:pPr>
+      <w:r>
+        <w:t>5</w:t>
+      </w:r>
+      <w:r>
+        <w:t>÷</w:t>
+      </w:r>
+      <w:r>
+        <w:t>2=2</w:t>
+      </w:r>
+      <w:r>
+        <w:tab/>
+      </w:r>
+      <w:r>
+        <w:tab/>
+        <w:t>remainder 1</w:t>
+      </w:r>
+    </w:p>
+    <w:p>
+      <w:pPr>
+        <w:pStyle w:val="ListParagraph"/>
+        <w:ind w:left="2160"/>
+      </w:pPr>
+      <w:r>
+        <w:t>2</w:t>
+      </w:r>
+      <w:r>
+        <w:t>÷</w:t>
+      </w:r>
+      <w:r>
+        <w:t>2=1</w:t>
+      </w:r>
+      <w:r>
+        <w:tab/>
+      </w:r>
+      <w:r>
+        <w:tab/>
+        <w:t>remainder 0</w:t>
+      </w:r>
+    </w:p>
+    <w:p>
+      <w:pPr>
+        <w:pStyle w:val="ListParagraph"/>
+        <w:ind w:left="2160"/>
+      </w:pPr>
+      <w:r>
+        <w:t>1</w:t>
+      </w:r>
+      <w:r>
+        <w:t>÷</w:t>
+      </w:r>
+      <w:r>
+        <w:t>2=0</w:t>
+      </w:r>
+      <w:r>
+        <w:tab/>
+      </w:r>
+      <w:r>
+        <w:tab/>
+        <w:t>remainder 1 stop</w:t>
+      </w:r>
+    </w:p>
+    <w:p>
+      <w:pPr>
+        <w:pStyle w:val="ListParagraph"/>
+        <w:pBdr>
+          <w:bottom w:val="single" w:sz="4" w:space="1" w:color="auto"/>
+        </w:pBdr>
+        <w:ind w:left="2160"/>
+        <w:rPr>
+          <w:vertAlign w:val="subscript"/>
+        </w:rPr>
+      </w:pPr>
+      <w:r>
+        <w:t xml:space="preserve">Therefore = </w:t>
+      </w:r>
+      <w:r>
+        <w:rPr>
+          <w:highlight w:val="yellow"/>
+        </w:rPr>
+        <w:t>(01011100)</w:t>
+      </w:r>
+      <w:r>
+        <w:rPr>
+          <w:highlight w:val="yellow"/>
+          <w:vertAlign w:val="subscript"/>
+        </w:rPr>
+        <w:t>2</w:t>
+      </w:r>
+    </w:p>
+    <w:p>
+      <w:r>
+        <w:br w:type="page"/>
+      </w:r>
     </w:p>
     <w:p>
       <w:pPr>
@@ -3380,6 +3985,7 @@
         </w:numPr>
       </w:pPr>
       <w:r>
+        <w:lastRenderedPageBreak/>
         <w:t>97</w:t>
       </w:r>
     </w:p>
@@ -3574,6 +4180,52 @@
     <w:p>
       <w:pPr>
         <w:pStyle w:val="ListParagraph"/>
+        <w:ind w:left="2160"/>
+      </w:pPr>
+      <w:r>
+        <w:t>Since it is a positive number</w:t>
+      </w:r>
+      <w:r>
+        <w:t>, the result is same</w:t>
+      </w:r>
+      <w:r>
+        <w:t xml:space="preserve"> </w:t>
+      </w:r>
+      <w:r>
+        <w:t>as the signed magnitude</w:t>
+      </w:r>
+    </w:p>
+    <w:p>
+      <w:pPr>
+        <w:pStyle w:val="ListParagraph"/>
+        <w:ind w:left="2160"/>
+      </w:pPr>
+      <w:r>
+        <w:t xml:space="preserve">representation = </w:t>
+      </w:r>
+      <w:r>
+        <w:rPr>
+          <w:highlight w:val="yellow"/>
+        </w:rPr>
+        <w:t>(01100001)</w:t>
+      </w:r>
+      <w:r>
+        <w:rPr>
+          <w:highlight w:val="yellow"/>
+          <w:vertAlign w:val="subscript"/>
+        </w:rPr>
+        <w:t>2</w:t>
+      </w:r>
+    </w:p>
+    <w:p>
+      <w:pPr>
+        <w:pStyle w:val="ListParagraph"/>
+        <w:ind w:left="2160"/>
+      </w:pPr>
+    </w:p>
+    <w:p>
+      <w:pPr>
+        <w:pStyle w:val="ListParagraph"/>
         <w:numPr>
           <w:ilvl w:val="2"/>
           <w:numId w:val="2"/>
@@ -3592,7 +4244,16 @@
         <w:ind w:left="2160"/>
       </w:pPr>
       <w:r>
-        <w:t>Since it is a positive number, this is the same as the signed magnitude</w:t>
+        <w:t>Since it is a positive number</w:t>
+      </w:r>
+      <w:r>
+        <w:t>, the result is same</w:t>
+      </w:r>
+      <w:r>
+        <w:t xml:space="preserve"> </w:t>
+      </w:r>
+      <w:r>
+        <w:t>as the signed magnitude</w:t>
       </w:r>
     </w:p>
     <w:p>
@@ -3656,8 +4317,214 @@
     <w:p>
       <w:pPr>
         <w:pStyle w:val="ListParagraph"/>
+        <w:ind w:left="2160"/>
+      </w:pPr>
+      <w:r>
+        <w:t>97+127=224</w:t>
+      </w:r>
+    </w:p>
+    <w:p>
+      <w:pPr>
+        <w:pStyle w:val="ListParagraph"/>
+        <w:ind w:left="2160"/>
+      </w:pPr>
+      <w:r>
+        <w:t>224</w:t>
+      </w:r>
+      <w:r>
+        <w:t>÷</w:t>
+      </w:r>
+      <w:r>
+        <w:t>2=112</w:t>
+      </w:r>
+      <w:r>
+        <w:tab/>
+        <w:t>remainder 0</w:t>
+      </w:r>
+    </w:p>
+    <w:p>
+      <w:pPr>
+        <w:pStyle w:val="ListParagraph"/>
+        <w:ind w:left="2160"/>
+      </w:pPr>
+      <w:r>
+        <w:t>112</w:t>
+      </w:r>
+      <w:r>
+        <w:t>÷</w:t>
+      </w:r>
+      <w:r>
+        <w:t>2=56</w:t>
+      </w:r>
+      <w:r>
+        <w:tab/>
+        <w:t>remainder 0</w:t>
+      </w:r>
+    </w:p>
+    <w:p>
+      <w:pPr>
+        <w:pStyle w:val="ListParagraph"/>
+        <w:ind w:left="2160"/>
+      </w:pPr>
+      <w:r>
+        <w:t>56</w:t>
+      </w:r>
+      <w:r>
+        <w:t>÷</w:t>
+      </w:r>
+      <w:r>
+        <w:t>2=28</w:t>
+      </w:r>
+      <w:r>
+        <w:tab/>
+        <w:t>remainder 0</w:t>
+      </w:r>
+    </w:p>
+    <w:p>
+      <w:pPr>
+        <w:pStyle w:val="ListParagraph"/>
+        <w:ind w:left="2160"/>
+      </w:pPr>
+      <w:r>
+        <w:t>28</w:t>
+      </w:r>
+      <w:r>
+        <w:t>÷</w:t>
+      </w:r>
+      <w:r>
+        <w:t>2=14</w:t>
+      </w:r>
+      <w:r>
+        <w:tab/>
+        <w:t>remainder 0</w:t>
+      </w:r>
+    </w:p>
+    <w:p>
+      <w:pPr>
+        <w:pStyle w:val="ListParagraph"/>
+        <w:ind w:left="2160"/>
+      </w:pPr>
+      <w:r>
+        <w:t>14</w:t>
+      </w:r>
+      <w:r>
+        <w:t>÷</w:t>
+      </w:r>
+      <w:r>
+        <w:t>2=7</w:t>
+      </w:r>
+      <w:r>
+        <w:tab/>
+      </w:r>
+      <w:r>
+        <w:tab/>
+        <w:t>remainder 0</w:t>
+      </w:r>
+    </w:p>
+    <w:p>
+      <w:pPr>
+        <w:pStyle w:val="ListParagraph"/>
+        <w:ind w:left="2160"/>
+      </w:pPr>
+      <w:r>
+        <w:t>7</w:t>
+      </w:r>
+      <w:r>
+        <w:t>÷</w:t>
+      </w:r>
+      <w:r>
+        <w:t>2=3</w:t>
+      </w:r>
+      <w:r>
+        <w:tab/>
+      </w:r>
+      <w:r>
+        <w:tab/>
+        <w:t>remainder 1</w:t>
+      </w:r>
+    </w:p>
+    <w:p>
+      <w:pPr>
+        <w:pStyle w:val="ListParagraph"/>
+        <w:ind w:left="2160"/>
+      </w:pPr>
+      <w:r>
+        <w:t>3</w:t>
+      </w:r>
+      <w:r>
+        <w:t>÷</w:t>
+      </w:r>
+      <w:r>
+        <w:t>2=1</w:t>
+      </w:r>
+      <w:r>
+        <w:tab/>
+      </w:r>
+      <w:r>
+        <w:tab/>
+        <w:t>remainder 1</w:t>
+      </w:r>
+    </w:p>
+    <w:p>
+      <w:pPr>
+        <w:pStyle w:val="ListParagraph"/>
+        <w:ind w:left="2160"/>
+      </w:pPr>
+      <w:r>
+        <w:t>1</w:t>
+      </w:r>
+      <w:r>
+        <w:t>÷</w:t>
+      </w:r>
+      <w:r>
+        <w:t>2=0</w:t>
+      </w:r>
+      <w:r>
+        <w:tab/>
+      </w:r>
+      <w:r>
+        <w:tab/>
+        <w:t>remainder 1 stop</w:t>
+      </w:r>
+    </w:p>
+    <w:p>
+      <w:pPr>
+        <w:pStyle w:val="ListParagraph"/>
+        <w:pBdr>
+          <w:bottom w:val="single" w:sz="4" w:space="1" w:color="auto"/>
+        </w:pBdr>
+        <w:ind w:left="2160"/>
+        <w:rPr>
+          <w:vertAlign w:val="subscript"/>
+        </w:rPr>
+      </w:pPr>
+      <w:r>
+        <w:t xml:space="preserve">Therefore = </w:t>
+      </w:r>
+      <w:r>
+        <w:rPr>
+          <w:highlight w:val="yellow"/>
+        </w:rPr>
+        <w:t>(11100000)</w:t>
+      </w:r>
+      <w:r>
+        <w:rPr>
+          <w:highlight w:val="yellow"/>
+          <w:vertAlign w:val="subscript"/>
+        </w:rPr>
+        <w:t>2</w:t>
+      </w:r>
+    </w:p>
+    <w:p>
+      <w:pPr>
+        <w:pStyle w:val="ListParagraph"/>
         <w:ind w:left="1440"/>
       </w:pPr>
+    </w:p>
+    <w:p>
+      <w:r>
+        <w:br w:type="page"/>
+      </w:r>
     </w:p>
     <w:p>
       <w:pPr>
@@ -3668,6 +4535,7 @@
         </w:numPr>
       </w:pPr>
       <w:r>
+        <w:lastRenderedPageBreak/>
         <w:t>-97</w:t>
       </w:r>
     </w:p>
@@ -3692,14 +4560,29 @@
         <w:ind w:left="2160"/>
       </w:pPr>
       <w:r>
-        <w:lastRenderedPageBreak/>
         <w:t>Same as previous question (8.</w:t>
       </w:r>
       <w:r>
         <w:t>c</w:t>
       </w:r>
       <w:r>
-        <w:t xml:space="preserve">) but replace the first bit to be 1 to represent the -ve sign instead of 0 (+ve), so the answer will be </w:t>
+        <w:t>) but replace the first bit to be 1 to represent the -</w:t>
+      </w:r>
+      <w:proofErr w:type="spellStart"/>
+      <w:r>
+        <w:t>ve</w:t>
+      </w:r>
+      <w:proofErr w:type="spellEnd"/>
+      <w:r>
+        <w:t xml:space="preserve"> sign instead of 0 (+</w:t>
+      </w:r>
+      <w:proofErr w:type="spellStart"/>
+      <w:r>
+        <w:t>ve</w:t>
+      </w:r>
+      <w:proofErr w:type="spellEnd"/>
+      <w:r>
+        <w:t xml:space="preserve">), so the answer will be </w:t>
       </w:r>
       <w:r>
         <w:rPr>
@@ -3747,6 +4630,34 @@
       <w:r>
         <w:t>:</w:t>
       </w:r>
+      <w:r>
+        <w:t xml:space="preserve"> </w:t>
+      </w:r>
+      <w:r>
+        <w:t>after bit inversion =</w:t>
+      </w:r>
+      <w:r>
+        <w:t xml:space="preserve"> </w:t>
+      </w:r>
+      <w:r>
+        <w:rPr>
+          <w:highlight w:val="yellow"/>
+        </w:rPr>
+        <w:t>(10011110)</w:t>
+      </w:r>
+      <w:r>
+        <w:rPr>
+          <w:highlight w:val="yellow"/>
+          <w:vertAlign w:val="subscript"/>
+        </w:rPr>
+        <w:t>2</w:t>
+      </w:r>
+    </w:p>
+    <w:p>
+      <w:pPr>
+        <w:pStyle w:val="ListParagraph"/>
+        <w:ind w:left="2160"/>
+      </w:pPr>
     </w:p>
     <w:p>
       <w:pPr>
@@ -3852,6 +4763,147 @@
       </w:r>
       <w:r>
         <w:t>:</w:t>
+      </w:r>
+    </w:p>
+    <w:p>
+      <w:pPr>
+        <w:pStyle w:val="ListParagraph"/>
+        <w:ind w:left="2160"/>
+      </w:pPr>
+      <w:r>
+        <w:t>-97+127=30</w:t>
+      </w:r>
+    </w:p>
+    <w:p>
+      <w:pPr>
+        <w:pStyle w:val="ListParagraph"/>
+        <w:ind w:left="2160"/>
+      </w:pPr>
+      <w:r>
+        <w:t>30</w:t>
+      </w:r>
+      <w:r>
+        <w:t>÷</w:t>
+      </w:r>
+      <w:r>
+        <w:t>2=15</w:t>
+      </w:r>
+      <w:r>
+        <w:tab/>
+        <w:t>remainder 0</w:t>
+      </w:r>
+    </w:p>
+    <w:p>
+      <w:pPr>
+        <w:pStyle w:val="ListParagraph"/>
+        <w:ind w:left="2160"/>
+      </w:pPr>
+      <w:r>
+        <w:t>15</w:t>
+      </w:r>
+      <w:r>
+        <w:t>÷</w:t>
+      </w:r>
+      <w:r>
+        <w:t>2=7</w:t>
+      </w:r>
+      <w:r>
+        <w:tab/>
+      </w:r>
+      <w:r>
+        <w:tab/>
+        <w:t>remainder 1</w:t>
+      </w:r>
+    </w:p>
+    <w:p>
+      <w:pPr>
+        <w:pStyle w:val="ListParagraph"/>
+        <w:ind w:left="2160"/>
+      </w:pPr>
+      <w:r>
+        <w:t>7</w:t>
+      </w:r>
+      <w:r>
+        <w:t>÷</w:t>
+      </w:r>
+      <w:r>
+        <w:t>2=3</w:t>
+      </w:r>
+      <w:r>
+        <w:tab/>
+      </w:r>
+      <w:r>
+        <w:tab/>
+        <w:t>remainder 1</w:t>
+      </w:r>
+    </w:p>
+    <w:p>
+      <w:pPr>
+        <w:pStyle w:val="ListParagraph"/>
+        <w:ind w:left="2160"/>
+      </w:pPr>
+      <w:r>
+        <w:t>3</w:t>
+      </w:r>
+      <w:r>
+        <w:t>÷</w:t>
+      </w:r>
+      <w:r>
+        <w:t>2=1</w:t>
+      </w:r>
+      <w:r>
+        <w:tab/>
+      </w:r>
+      <w:r>
+        <w:tab/>
+        <w:t>remainder 1</w:t>
+      </w:r>
+    </w:p>
+    <w:p>
+      <w:pPr>
+        <w:pStyle w:val="ListParagraph"/>
+        <w:ind w:left="2160"/>
+      </w:pPr>
+      <w:r>
+        <w:t>1</w:t>
+      </w:r>
+      <w:r>
+        <w:t>÷</w:t>
+      </w:r>
+      <w:r>
+        <w:t>2=0</w:t>
+      </w:r>
+      <w:r>
+        <w:tab/>
+      </w:r>
+      <w:r>
+        <w:tab/>
+        <w:t>remainder 1 stop</w:t>
+      </w:r>
+    </w:p>
+    <w:p>
+      <w:pPr>
+        <w:pStyle w:val="ListParagraph"/>
+        <w:ind w:left="2160"/>
+        <w:rPr>
+          <w:vertAlign w:val="subscript"/>
+        </w:rPr>
+      </w:pPr>
+      <w:r>
+        <w:t xml:space="preserve">Therefore = </w:t>
+      </w:r>
+      <w:r>
+        <w:rPr>
+          <w:highlight w:val="yellow"/>
+        </w:rPr>
+        <w:t>(00011110)</w:t>
+      </w:r>
+      <w:r>
+        <w:rPr>
+          <w:highlight w:val="yellow"/>
+          <w:vertAlign w:val="subscript"/>
+        </w:rPr>
+        <w:t>2</w:t>
       </w:r>
     </w:p>
     <w:p>
@@ -4512,6 +5564,15 @@
       <w:contextualSpacing/>
     </w:pPr>
   </w:style>
+  <w:style w:type="paragraph" w:styleId="NoSpacing">
+    <w:name w:val="No Spacing"/>
+    <w:uiPriority w:val="1"/>
+    <w:qFormat/>
+    <w:rsid w:val="009000FB"/>
+    <w:pPr>
+      <w:spacing w:after="0" w:line="240" w:lineRule="auto"/>
+    </w:pPr>
+  </w:style>
 </w:styles>
 </file>
 

</xml_diff>